<commit_message>
Added picking files from dialog and more
The largest update is that you no longer need to type filenames when prompted, instead, you simply pick the target document from a file dialog. The resulting Excel file is created in the same directory as the document, NOT as the .py file.
Furthermore, sorting citations now works correctly with non-English characters. Sources from same author in same years now get properly recognised as "Authors (2000a)", "Authors (2000b)".
The script itself has been rewritten for increased clarity.

The new "test.docx" includes more varied examples.

The newly added "help_with_libraries.txt" includes detailed instructions on downloading antiword and poppler for reading .doc and .pdf files, respectively.
</commit_message>
<xml_diff>
--- a/test.docx
+++ b/test.docx
@@ -105,7 +105,31 @@
         <w:rPr>
           <w:lang w:val="hr-HR"/>
         </w:rPr>
-        <w:t>One can also list multiple works by certain authors (ProlificAuthor 2007, 2008, 2010).</w:t>
+        <w:t>One can also list multiple works by certain authors (ProlificAuthor 2007, 2008</w:t>
+      </w:r>
+      <w:r>
+        <w:rPr>
+          <w:lang w:val="hr-HR"/>
+        </w:rPr>
+        <w:t>a</w:t>
+      </w:r>
+      <w:r>
+        <w:rPr>
+          <w:lang w:val="hr-HR"/>
+        </w:rPr>
+        <w:t>,</w:t>
+      </w:r>
+      <w:r>
+        <w:rPr>
+          <w:lang w:val="hr-HR"/>
+        </w:rPr>
+        <w:t xml:space="preserve"> </w:t>
+      </w:r>
+      <w:r>
+        <w:rPr>
+          <w:lang w:val="hr-HR"/>
+        </w:rPr>
+        <w:t>2010).</w:t>
       </w:r>
       <w:r>
         <w:rPr>
@@ -142,6 +166,25 @@
           <w:lang w:val="hr-HR"/>
         </w:rPr>
         <w:t xml:space="preserve"> It is recorded with no space between name and year, which is useful to let you know you need to correct that in the text itself! </w:t>
+      </w:r>
+      <w:r>
+        <w:rPr>
+          <w:lang w:val="hr-HR"/>
+        </w:rPr>
+        <w:t>ProlificAuthor (2008b) managed to write another paper in the meantime.</w:t>
+      </w:r>
+    </w:p>
+    <w:p>
+      <w:pPr>
+        <w:rPr>
+          <w:lang w:val="hr-HR"/>
+        </w:rPr>
+      </w:pPr>
+      <w:r>
+        <w:rPr>
+          <w:lang w:val="hr-HR"/>
+        </w:rPr>
+        <w:t>When quoting exact pages, „the author should still be recognised“ (Writerly, 2001, p. 183).</w:t>
       </w:r>
     </w:p>
     <w:p>
@@ -186,7 +229,7 @@
         <w:rPr>
           <w:lang w:val="hr-HR"/>
         </w:rPr>
-        <w:t>G</w:t>
+        <w:t>g</w:t>
       </w:r>
       <w:r>
         <w:rPr>
@@ -216,7 +259,31 @@
         <w:rPr>
           <w:lang w:val="hr-HR"/>
         </w:rPr>
-        <w:t xml:space="preserve">). Ako Brainiac (2008) više ne misli kao prije (Brainiac, 2007), tada ni mi </w:t>
+        <w:t xml:space="preserve">). Ako </w:t>
+      </w:r>
+      <w:r>
+        <w:rPr>
+          <w:lang w:val="hr-HR"/>
+        </w:rPr>
+        <w:t>b</w:t>
+      </w:r>
+      <w:r>
+        <w:rPr>
+          <w:lang w:val="hr-HR"/>
+        </w:rPr>
+        <w:t>rainiac (2008</w:t>
+      </w:r>
+      <w:r>
+        <w:rPr>
+          <w:lang w:val="hr-HR"/>
+        </w:rPr>
+        <w:t>, str. 92</w:t>
+      </w:r>
+      <w:r>
+        <w:rPr>
+          <w:lang w:val="hr-HR"/>
+        </w:rPr>
+        <w:t xml:space="preserve">) više ne misli kao prije (Brainiac, 2007), tada ni mi </w:t>
       </w:r>
       <w:r>
         <w:rPr>
@@ -271,6 +338,12 @@
           <w:lang w:val="hr-HR"/>
         </w:rPr>
         <w:t>.</w:t>
+      </w:r>
+      <w:r>
+        <w:rPr>
+          <w:lang w:val="hr-HR"/>
+        </w:rPr>
+        <w:t xml:space="preserve"> Čuturić i Čuču (2009) ne bi trebali biti na kraju liste. Šverko i sur. (1989) također.</w:t>
       </w:r>
     </w:p>
     <w:p>
@@ -301,7 +374,19 @@
         <w:rPr>
           <w:lang w:val="hr-HR"/>
         </w:rPr>
-        <w:t xml:space="preserve"> i Darko (2011).</w:t>
+        <w:t xml:space="preserve"> i </w:t>
+      </w:r>
+      <w:r>
+        <w:rPr>
+          <w:lang w:val="hr-HR"/>
+        </w:rPr>
+        <w:t>Zanzibar</w:t>
+      </w:r>
+      <w:r>
+        <w:rPr>
+          <w:lang w:val="hr-HR"/>
+        </w:rPr>
+        <w:t xml:space="preserve"> (2011).</w:t>
       </w:r>
     </w:p>
     <w:p>

</xml_diff>

<commit_message>
Add examples of phrases that are now filtered
</commit_message>
<xml_diff>
--- a/test.docx
+++ b/test.docx
@@ -189,7 +189,6 @@
     </w:p>
     <w:p>
       <w:pPr>
-        <w:pStyle w:val="Naslov2"/>
         <w:rPr>
           <w:lang w:val="hr-HR"/>
         </w:rPr>
@@ -198,11 +197,18 @@
         <w:rPr>
           <w:lang w:val="hr-HR"/>
         </w:rPr>
-        <w:t>Tekst na hrvatskom</w:t>
+        <w:t>In 1989 is an example of a phrase that looks similar to a citation, but isn't, and shouldn't be detected as one.</w:t>
+      </w:r>
+      <w:r>
+        <w:rPr>
+          <w:lang w:val="hr-HR"/>
+        </w:rPr>
+        <w:t xml:space="preserve"> The 1999 study further exemplified the importance of such filtering.</w:t>
       </w:r>
     </w:p>
     <w:p>
       <w:pPr>
+        <w:pStyle w:val="Naslov2"/>
         <w:rPr>
           <w:lang w:val="hr-HR"/>
         </w:rPr>
@@ -211,6 +217,19 @@
         <w:rPr>
           <w:lang w:val="hr-HR"/>
         </w:rPr>
+        <w:t>Tekst na hrvatskom</w:t>
+      </w:r>
+    </w:p>
+    <w:p>
+      <w:pPr>
+        <w:rPr>
+          <w:lang w:val="hr-HR"/>
+        </w:rPr>
+      </w:pPr>
+      <w:r>
+        <w:rPr>
+          <w:lang w:val="hr-HR"/>
+        </w:rPr>
         <w:t>Ovo je .doc</w:t>
       </w:r>
       <w:r>
@@ -344,6 +363,12 @@
           <w:lang w:val="hr-HR"/>
         </w:rPr>
         <w:t xml:space="preserve"> Čuturić i Čuču (2009) ne bi trebali biti na kraju liste. Šverko i sur. (1989) također.</w:t>
+      </w:r>
+      <w:r>
+        <w:rPr>
+          <w:lang w:val="hr-HR"/>
+        </w:rPr>
+        <w:t xml:space="preserve"> Tijekom 2019 utvrđeno je da se ovaj početak rečenice ne treba smatrati citatom.</w:t>
       </w:r>
     </w:p>
     <w:p>

</xml_diff>

<commit_message>
Warn when reading .txt files. Use ANSI encoding.
This helps e.g. Croatian characters be read correctly.
Add an integration test which reads input and expected results
from files.
Update the check_file() to end on new lines. New warning for .txt.
</commit_message>
<xml_diff>
--- a/test.docx
+++ b/test.docx
@@ -9,11 +9,33 @@
           <w:lang w:val="hr-HR"/>
         </w:rPr>
       </w:pPr>
-      <w:r>
-        <w:rPr>
-          <w:lang w:val="hr-HR"/>
-        </w:rPr>
-        <w:t>Text in English</w:t>
+      <w:proofErr w:type="spellStart"/>
+      <w:r>
+        <w:rPr>
+          <w:lang w:val="hr-HR"/>
+        </w:rPr>
+        <w:t>Text</w:t>
+      </w:r>
+      <w:proofErr w:type="spellEnd"/>
+      <w:r>
+        <w:rPr>
+          <w:lang w:val="hr-HR"/>
+        </w:rPr>
+        <w:t xml:space="preserve"> </w:t>
+      </w:r>
+      <w:proofErr w:type="spellStart"/>
+      <w:r>
+        <w:rPr>
+          <w:lang w:val="hr-HR"/>
+        </w:rPr>
+        <w:t>in</w:t>
+      </w:r>
+      <w:proofErr w:type="spellEnd"/>
+      <w:r>
+        <w:rPr>
+          <w:lang w:val="hr-HR"/>
+        </w:rPr>
+        <w:t xml:space="preserve"> English</w:t>
       </w:r>
     </w:p>
     <w:p>
@@ -22,54 +44,493 @@
           <w:lang w:val="hr-HR"/>
         </w:rPr>
       </w:pPr>
-      <w:r>
-        <w:rPr>
-          <w:lang w:val="hr-HR"/>
-        </w:rPr>
-        <w:t xml:space="preserve">This is a work by AuthorOne (2022). If there were multiple, it would be AuthorFirst and AuthorSecond (1999). </w:t>
-      </w:r>
-      <w:r>
-        <w:rPr>
-          <w:lang w:val="hr-HR"/>
-        </w:rPr>
-        <w:t>Citing also works in this format</w:t>
-      </w:r>
-      <w:r>
-        <w:rPr>
-          <w:lang w:val="hr-HR"/>
-        </w:rPr>
-        <w:t xml:space="preserve"> (AuthorSecond &amp; AuthorThird, 1999).</w:t>
-      </w:r>
-      <w:r>
-        <w:rPr>
-          <w:lang w:val="hr-HR"/>
-        </w:rPr>
-        <w:t xml:space="preserve"> Note that</w:t>
-      </w:r>
-      <w:r>
-        <w:rPr>
-          <w:lang w:val="hr-HR"/>
-        </w:rPr>
-        <w:t xml:space="preserve"> </w:t>
-      </w:r>
-      <w:r>
-        <w:rPr>
-          <w:lang w:val="hr-HR"/>
-        </w:rPr>
-        <w:t>AuthorSecond and AuthorThird (1999) won't be listed twice if the format is changed.</w:t>
-      </w:r>
-      <w:r>
-        <w:rPr>
-          <w:lang w:val="hr-HR"/>
-        </w:rPr>
-        <w:t xml:space="preserve"> </w:t>
-      </w:r>
-      <w:r>
-        <w:rPr>
-          <w:lang w:val="hr-HR"/>
-        </w:rPr>
-        <w:t xml:space="preserve"> </w:t>
-      </w:r>
+      <w:proofErr w:type="spellStart"/>
+      <w:r>
+        <w:rPr>
+          <w:lang w:val="hr-HR"/>
+        </w:rPr>
+        <w:t>This</w:t>
+      </w:r>
+      <w:proofErr w:type="spellEnd"/>
+      <w:r>
+        <w:rPr>
+          <w:lang w:val="hr-HR"/>
+        </w:rPr>
+        <w:t xml:space="preserve"> </w:t>
+      </w:r>
+      <w:proofErr w:type="spellStart"/>
+      <w:r>
+        <w:rPr>
+          <w:lang w:val="hr-HR"/>
+        </w:rPr>
+        <w:t>is</w:t>
+      </w:r>
+      <w:proofErr w:type="spellEnd"/>
+      <w:r>
+        <w:rPr>
+          <w:lang w:val="hr-HR"/>
+        </w:rPr>
+        <w:t xml:space="preserve"> a </w:t>
+      </w:r>
+      <w:proofErr w:type="spellStart"/>
+      <w:r>
+        <w:rPr>
+          <w:lang w:val="hr-HR"/>
+        </w:rPr>
+        <w:t>work</w:t>
+      </w:r>
+      <w:proofErr w:type="spellEnd"/>
+      <w:r>
+        <w:rPr>
+          <w:lang w:val="hr-HR"/>
+        </w:rPr>
+        <w:t xml:space="preserve"> </w:t>
+      </w:r>
+      <w:proofErr w:type="spellStart"/>
+      <w:r>
+        <w:rPr>
+          <w:lang w:val="hr-HR"/>
+        </w:rPr>
+        <w:t>by</w:t>
+      </w:r>
+      <w:proofErr w:type="spellEnd"/>
+      <w:r>
+        <w:rPr>
+          <w:lang w:val="hr-HR"/>
+        </w:rPr>
+        <w:t xml:space="preserve"> </w:t>
+      </w:r>
+      <w:proofErr w:type="spellStart"/>
+      <w:r>
+        <w:rPr>
+          <w:lang w:val="hr-HR"/>
+        </w:rPr>
+        <w:t>AuthorOne</w:t>
+      </w:r>
+      <w:proofErr w:type="spellEnd"/>
+      <w:r>
+        <w:rPr>
+          <w:lang w:val="hr-HR"/>
+        </w:rPr>
+        <w:t xml:space="preserve"> (2022). </w:t>
+      </w:r>
+      <w:proofErr w:type="spellStart"/>
+      <w:r>
+        <w:rPr>
+          <w:lang w:val="hr-HR"/>
+        </w:rPr>
+        <w:t>If</w:t>
+      </w:r>
+      <w:proofErr w:type="spellEnd"/>
+      <w:r>
+        <w:rPr>
+          <w:lang w:val="hr-HR"/>
+        </w:rPr>
+        <w:t xml:space="preserve"> </w:t>
+      </w:r>
+      <w:proofErr w:type="spellStart"/>
+      <w:r>
+        <w:rPr>
+          <w:lang w:val="hr-HR"/>
+        </w:rPr>
+        <w:t>there</w:t>
+      </w:r>
+      <w:proofErr w:type="spellEnd"/>
+      <w:r>
+        <w:rPr>
+          <w:lang w:val="hr-HR"/>
+        </w:rPr>
+        <w:t xml:space="preserve"> </w:t>
+      </w:r>
+      <w:proofErr w:type="spellStart"/>
+      <w:r>
+        <w:rPr>
+          <w:lang w:val="hr-HR"/>
+        </w:rPr>
+        <w:t>were</w:t>
+      </w:r>
+      <w:proofErr w:type="spellEnd"/>
+      <w:r>
+        <w:rPr>
+          <w:lang w:val="hr-HR"/>
+        </w:rPr>
+        <w:t xml:space="preserve"> multiple, </w:t>
+      </w:r>
+      <w:proofErr w:type="spellStart"/>
+      <w:r>
+        <w:rPr>
+          <w:lang w:val="hr-HR"/>
+        </w:rPr>
+        <w:t>it</w:t>
+      </w:r>
+      <w:proofErr w:type="spellEnd"/>
+      <w:r>
+        <w:rPr>
+          <w:lang w:val="hr-HR"/>
+        </w:rPr>
+        <w:t xml:space="preserve"> </w:t>
+      </w:r>
+      <w:proofErr w:type="spellStart"/>
+      <w:r>
+        <w:rPr>
+          <w:lang w:val="hr-HR"/>
+        </w:rPr>
+        <w:t>would</w:t>
+      </w:r>
+      <w:proofErr w:type="spellEnd"/>
+      <w:r>
+        <w:rPr>
+          <w:lang w:val="hr-HR"/>
+        </w:rPr>
+        <w:t xml:space="preserve"> </w:t>
+      </w:r>
+      <w:proofErr w:type="spellStart"/>
+      <w:r>
+        <w:rPr>
+          <w:lang w:val="hr-HR"/>
+        </w:rPr>
+        <w:t>be</w:t>
+      </w:r>
+      <w:proofErr w:type="spellEnd"/>
+      <w:r>
+        <w:rPr>
+          <w:lang w:val="hr-HR"/>
+        </w:rPr>
+        <w:t xml:space="preserve"> </w:t>
+      </w:r>
+      <w:proofErr w:type="spellStart"/>
+      <w:r>
+        <w:rPr>
+          <w:lang w:val="hr-HR"/>
+        </w:rPr>
+        <w:t>AuthorFirst</w:t>
+      </w:r>
+      <w:proofErr w:type="spellEnd"/>
+      <w:r>
+        <w:rPr>
+          <w:lang w:val="hr-HR"/>
+        </w:rPr>
+        <w:t xml:space="preserve"> </w:t>
+      </w:r>
+      <w:proofErr w:type="spellStart"/>
+      <w:r>
+        <w:rPr>
+          <w:lang w:val="hr-HR"/>
+        </w:rPr>
+        <w:t>and</w:t>
+      </w:r>
+      <w:proofErr w:type="spellEnd"/>
+      <w:r>
+        <w:rPr>
+          <w:lang w:val="hr-HR"/>
+        </w:rPr>
+        <w:t xml:space="preserve"> </w:t>
+      </w:r>
+      <w:proofErr w:type="spellStart"/>
+      <w:r>
+        <w:rPr>
+          <w:lang w:val="hr-HR"/>
+        </w:rPr>
+        <w:t>AuthorSecond</w:t>
+      </w:r>
+      <w:proofErr w:type="spellEnd"/>
+      <w:r>
+        <w:rPr>
+          <w:lang w:val="hr-HR"/>
+        </w:rPr>
+        <w:t xml:space="preserve"> (1999). </w:t>
+      </w:r>
+      <w:proofErr w:type="spellStart"/>
+      <w:r>
+        <w:rPr>
+          <w:lang w:val="hr-HR"/>
+        </w:rPr>
+        <w:t>Citing</w:t>
+      </w:r>
+      <w:proofErr w:type="spellEnd"/>
+      <w:r>
+        <w:rPr>
+          <w:lang w:val="hr-HR"/>
+        </w:rPr>
+        <w:t xml:space="preserve"> </w:t>
+      </w:r>
+      <w:proofErr w:type="spellStart"/>
+      <w:r>
+        <w:rPr>
+          <w:lang w:val="hr-HR"/>
+        </w:rPr>
+        <w:t>also</w:t>
+      </w:r>
+      <w:proofErr w:type="spellEnd"/>
+      <w:r>
+        <w:rPr>
+          <w:lang w:val="hr-HR"/>
+        </w:rPr>
+        <w:t xml:space="preserve"> </w:t>
+      </w:r>
+      <w:proofErr w:type="spellStart"/>
+      <w:r>
+        <w:rPr>
+          <w:lang w:val="hr-HR"/>
+        </w:rPr>
+        <w:t>works</w:t>
+      </w:r>
+      <w:proofErr w:type="spellEnd"/>
+      <w:r>
+        <w:rPr>
+          <w:lang w:val="hr-HR"/>
+        </w:rPr>
+        <w:t xml:space="preserve"> </w:t>
+      </w:r>
+      <w:proofErr w:type="spellStart"/>
+      <w:r>
+        <w:rPr>
+          <w:lang w:val="hr-HR"/>
+        </w:rPr>
+        <w:t>in</w:t>
+      </w:r>
+      <w:proofErr w:type="spellEnd"/>
+      <w:r>
+        <w:rPr>
+          <w:lang w:val="hr-HR"/>
+        </w:rPr>
+        <w:t xml:space="preserve"> </w:t>
+      </w:r>
+      <w:proofErr w:type="spellStart"/>
+      <w:r>
+        <w:rPr>
+          <w:lang w:val="hr-HR"/>
+        </w:rPr>
+        <w:t>this</w:t>
+      </w:r>
+      <w:proofErr w:type="spellEnd"/>
+      <w:r>
+        <w:rPr>
+          <w:lang w:val="hr-HR"/>
+        </w:rPr>
+        <w:t xml:space="preserve"> format</w:t>
+      </w:r>
+      <w:r>
+        <w:rPr>
+          <w:lang w:val="hr-HR"/>
+        </w:rPr>
+        <w:t xml:space="preserve"> (</w:t>
+      </w:r>
+      <w:proofErr w:type="spellStart"/>
+      <w:r>
+        <w:rPr>
+          <w:lang w:val="hr-HR"/>
+        </w:rPr>
+        <w:t>AuthorSecond</w:t>
+      </w:r>
+      <w:proofErr w:type="spellEnd"/>
+      <w:r>
+        <w:rPr>
+          <w:lang w:val="hr-HR"/>
+        </w:rPr>
+        <w:t xml:space="preserve"> &amp; </w:t>
+      </w:r>
+      <w:proofErr w:type="spellStart"/>
+      <w:r>
+        <w:rPr>
+          <w:lang w:val="hr-HR"/>
+        </w:rPr>
+        <w:t>AuthorThird</w:t>
+      </w:r>
+      <w:proofErr w:type="spellEnd"/>
+      <w:r>
+        <w:rPr>
+          <w:lang w:val="hr-HR"/>
+        </w:rPr>
+        <w:t>, 1999).</w:t>
+      </w:r>
+      <w:r>
+        <w:rPr>
+          <w:lang w:val="hr-HR"/>
+        </w:rPr>
+        <w:t xml:space="preserve"> Note </w:t>
+      </w:r>
+      <w:proofErr w:type="spellStart"/>
+      <w:r>
+        <w:rPr>
+          <w:lang w:val="hr-HR"/>
+        </w:rPr>
+        <w:t>that</w:t>
+      </w:r>
+      <w:proofErr w:type="spellEnd"/>
+      <w:r>
+        <w:rPr>
+          <w:lang w:val="hr-HR"/>
+        </w:rPr>
+        <w:t xml:space="preserve"> </w:t>
+      </w:r>
+      <w:proofErr w:type="spellStart"/>
+      <w:r>
+        <w:rPr>
+          <w:lang w:val="hr-HR"/>
+        </w:rPr>
+        <w:t>AuthorSecond</w:t>
+      </w:r>
+      <w:proofErr w:type="spellEnd"/>
+      <w:r>
+        <w:rPr>
+          <w:lang w:val="hr-HR"/>
+        </w:rPr>
+        <w:t xml:space="preserve"> </w:t>
+      </w:r>
+      <w:proofErr w:type="spellStart"/>
+      <w:r>
+        <w:rPr>
+          <w:lang w:val="hr-HR"/>
+        </w:rPr>
+        <w:t>and</w:t>
+      </w:r>
+      <w:proofErr w:type="spellEnd"/>
+      <w:r>
+        <w:rPr>
+          <w:lang w:val="hr-HR"/>
+        </w:rPr>
+        <w:t xml:space="preserve"> </w:t>
+      </w:r>
+      <w:proofErr w:type="spellStart"/>
+      <w:r>
+        <w:rPr>
+          <w:lang w:val="hr-HR"/>
+        </w:rPr>
+        <w:t>AuthorThird</w:t>
+      </w:r>
+      <w:proofErr w:type="spellEnd"/>
+      <w:r>
+        <w:rPr>
+          <w:lang w:val="hr-HR"/>
+        </w:rPr>
+        <w:t xml:space="preserve"> (1999) </w:t>
+      </w:r>
+      <w:proofErr w:type="spellStart"/>
+      <w:r>
+        <w:rPr>
+          <w:lang w:val="hr-HR"/>
+        </w:rPr>
+        <w:t>won't</w:t>
+      </w:r>
+      <w:proofErr w:type="spellEnd"/>
+      <w:r>
+        <w:rPr>
+          <w:lang w:val="hr-HR"/>
+        </w:rPr>
+        <w:t xml:space="preserve"> </w:t>
+      </w:r>
+      <w:proofErr w:type="spellStart"/>
+      <w:r>
+        <w:rPr>
+          <w:lang w:val="hr-HR"/>
+        </w:rPr>
+        <w:t>be</w:t>
+      </w:r>
+      <w:proofErr w:type="spellEnd"/>
+      <w:r>
+        <w:rPr>
+          <w:lang w:val="hr-HR"/>
+        </w:rPr>
+        <w:t xml:space="preserve"> </w:t>
+      </w:r>
+      <w:proofErr w:type="spellStart"/>
+      <w:r>
+        <w:rPr>
+          <w:lang w:val="hr-HR"/>
+        </w:rPr>
+        <w:t>listed</w:t>
+      </w:r>
+      <w:proofErr w:type="spellEnd"/>
+      <w:r>
+        <w:rPr>
+          <w:lang w:val="hr-HR"/>
+        </w:rPr>
+        <w:t xml:space="preserve"> </w:t>
+      </w:r>
+      <w:proofErr w:type="spellStart"/>
+      <w:r>
+        <w:rPr>
+          <w:lang w:val="hr-HR"/>
+        </w:rPr>
+        <w:t>twice</w:t>
+      </w:r>
+      <w:proofErr w:type="spellEnd"/>
+      <w:r>
+        <w:rPr>
+          <w:lang w:val="hr-HR"/>
+        </w:rPr>
+        <w:t xml:space="preserve"> </w:t>
+      </w:r>
+      <w:proofErr w:type="spellStart"/>
+      <w:r>
+        <w:rPr>
+          <w:lang w:val="hr-HR"/>
+        </w:rPr>
+        <w:t>if</w:t>
+      </w:r>
+      <w:proofErr w:type="spellEnd"/>
+      <w:r>
+        <w:rPr>
+          <w:lang w:val="hr-HR"/>
+        </w:rPr>
+        <w:t xml:space="preserve"> </w:t>
+      </w:r>
+      <w:proofErr w:type="spellStart"/>
+      <w:r>
+        <w:rPr>
+          <w:lang w:val="hr-HR"/>
+        </w:rPr>
+        <w:t>the</w:t>
+      </w:r>
+      <w:proofErr w:type="spellEnd"/>
+      <w:r>
+        <w:rPr>
+          <w:lang w:val="hr-HR"/>
+        </w:rPr>
+        <w:t xml:space="preserve"> format </w:t>
+      </w:r>
+      <w:proofErr w:type="spellStart"/>
+      <w:r>
+        <w:rPr>
+          <w:lang w:val="hr-HR"/>
+        </w:rPr>
+        <w:t>is</w:t>
+      </w:r>
+      <w:proofErr w:type="spellEnd"/>
+      <w:r>
+        <w:rPr>
+          <w:lang w:val="hr-HR"/>
+        </w:rPr>
+        <w:t xml:space="preserve"> </w:t>
+      </w:r>
+      <w:proofErr w:type="spellStart"/>
+      <w:r>
+        <w:rPr>
+          <w:lang w:val="hr-HR"/>
+        </w:rPr>
+        <w:t>changed</w:t>
+      </w:r>
+      <w:proofErr w:type="spellEnd"/>
+      <w:r>
+        <w:rPr>
+          <w:lang w:val="hr-HR"/>
+        </w:rPr>
+        <w:t>.</w:t>
+      </w:r>
+      <w:r>
+        <w:rPr>
+          <w:lang w:val="hr-HR"/>
+        </w:rPr>
+        <w:t xml:space="preserve"> </w:t>
+      </w:r>
+      <w:r>
+        <w:rPr>
+          <w:lang w:val="hr-HR"/>
+        </w:rPr>
+        <w:t xml:space="preserve"> </w:t>
+      </w:r>
+      <w:proofErr w:type="spellStart"/>
       <w:r>
         <w:rPr>
           <w:lang w:val="hr-HR"/>
@@ -82,17 +543,385 @@
         </w:rPr>
         <w:t>Third</w:t>
       </w:r>
-      <w:r>
-        <w:rPr>
-          <w:lang w:val="hr-HR"/>
-        </w:rPr>
-        <w:t xml:space="preserve"> (1999) can also have a solo work.</w:t>
-      </w:r>
-      <w:r>
-        <w:rPr>
-          <w:lang w:val="hr-HR"/>
-        </w:rPr>
-        <w:t xml:space="preserve"> And AuthorThird (1999) and AuthorFourth (1999) register correctly, even though they are preceded by „and“.</w:t>
+      <w:proofErr w:type="spellEnd"/>
+      <w:r>
+        <w:rPr>
+          <w:lang w:val="hr-HR"/>
+        </w:rPr>
+        <w:t xml:space="preserve"> (1999) </w:t>
+      </w:r>
+      <w:proofErr w:type="spellStart"/>
+      <w:r>
+        <w:rPr>
+          <w:lang w:val="hr-HR"/>
+        </w:rPr>
+        <w:t>can</w:t>
+      </w:r>
+      <w:proofErr w:type="spellEnd"/>
+      <w:r>
+        <w:rPr>
+          <w:lang w:val="hr-HR"/>
+        </w:rPr>
+        <w:t xml:space="preserve"> </w:t>
+      </w:r>
+      <w:proofErr w:type="spellStart"/>
+      <w:r>
+        <w:rPr>
+          <w:lang w:val="hr-HR"/>
+        </w:rPr>
+        <w:t>also</w:t>
+      </w:r>
+      <w:proofErr w:type="spellEnd"/>
+      <w:r>
+        <w:rPr>
+          <w:lang w:val="hr-HR"/>
+        </w:rPr>
+        <w:t xml:space="preserve"> </w:t>
+      </w:r>
+      <w:proofErr w:type="spellStart"/>
+      <w:r>
+        <w:rPr>
+          <w:lang w:val="hr-HR"/>
+        </w:rPr>
+        <w:t>have</w:t>
+      </w:r>
+      <w:proofErr w:type="spellEnd"/>
+      <w:r>
+        <w:rPr>
+          <w:lang w:val="hr-HR"/>
+        </w:rPr>
+        <w:t xml:space="preserve"> a solo </w:t>
+      </w:r>
+      <w:proofErr w:type="spellStart"/>
+      <w:r>
+        <w:rPr>
+          <w:lang w:val="hr-HR"/>
+        </w:rPr>
+        <w:t>work</w:t>
+      </w:r>
+      <w:proofErr w:type="spellEnd"/>
+      <w:r>
+        <w:rPr>
+          <w:lang w:val="hr-HR"/>
+        </w:rPr>
+        <w:t>.</w:t>
+      </w:r>
+      <w:r>
+        <w:rPr>
+          <w:lang w:val="hr-HR"/>
+        </w:rPr>
+        <w:t xml:space="preserve"> </w:t>
+      </w:r>
+      <w:proofErr w:type="spellStart"/>
+      <w:r>
+        <w:rPr>
+          <w:lang w:val="hr-HR"/>
+        </w:rPr>
+        <w:t>And</w:t>
+      </w:r>
+      <w:proofErr w:type="spellEnd"/>
+      <w:r>
+        <w:rPr>
+          <w:lang w:val="hr-HR"/>
+        </w:rPr>
+        <w:t xml:space="preserve"> </w:t>
+      </w:r>
+      <w:proofErr w:type="spellStart"/>
+      <w:r>
+        <w:rPr>
+          <w:lang w:val="hr-HR"/>
+        </w:rPr>
+        <w:t>AuthorThird</w:t>
+      </w:r>
+      <w:proofErr w:type="spellEnd"/>
+      <w:r>
+        <w:rPr>
+          <w:lang w:val="hr-HR"/>
+        </w:rPr>
+        <w:t xml:space="preserve"> (1999) </w:t>
+      </w:r>
+      <w:proofErr w:type="spellStart"/>
+      <w:r>
+        <w:rPr>
+          <w:lang w:val="hr-HR"/>
+        </w:rPr>
+        <w:t>and</w:t>
+      </w:r>
+      <w:proofErr w:type="spellEnd"/>
+      <w:r>
+        <w:rPr>
+          <w:lang w:val="hr-HR"/>
+        </w:rPr>
+        <w:t xml:space="preserve"> </w:t>
+      </w:r>
+      <w:proofErr w:type="spellStart"/>
+      <w:r>
+        <w:rPr>
+          <w:lang w:val="hr-HR"/>
+        </w:rPr>
+        <w:t>AuthorFourth</w:t>
+      </w:r>
+      <w:proofErr w:type="spellEnd"/>
+      <w:r>
+        <w:rPr>
+          <w:lang w:val="hr-HR"/>
+        </w:rPr>
+        <w:t xml:space="preserve"> (1999) </w:t>
+      </w:r>
+      <w:proofErr w:type="spellStart"/>
+      <w:r>
+        <w:rPr>
+          <w:lang w:val="hr-HR"/>
+        </w:rPr>
+        <w:t>register</w:t>
+      </w:r>
+      <w:proofErr w:type="spellEnd"/>
+      <w:r>
+        <w:rPr>
+          <w:lang w:val="hr-HR"/>
+        </w:rPr>
+        <w:t xml:space="preserve"> </w:t>
+      </w:r>
+      <w:proofErr w:type="spellStart"/>
+      <w:r>
+        <w:rPr>
+          <w:lang w:val="hr-HR"/>
+        </w:rPr>
+        <w:t>correctly</w:t>
+      </w:r>
+      <w:proofErr w:type="spellEnd"/>
+      <w:r>
+        <w:rPr>
+          <w:lang w:val="hr-HR"/>
+        </w:rPr>
+        <w:t xml:space="preserve">, </w:t>
+      </w:r>
+      <w:proofErr w:type="spellStart"/>
+      <w:r>
+        <w:rPr>
+          <w:lang w:val="hr-HR"/>
+        </w:rPr>
+        <w:t>even</w:t>
+      </w:r>
+      <w:proofErr w:type="spellEnd"/>
+      <w:r>
+        <w:rPr>
+          <w:lang w:val="hr-HR"/>
+        </w:rPr>
+        <w:t xml:space="preserve"> </w:t>
+      </w:r>
+      <w:proofErr w:type="spellStart"/>
+      <w:r>
+        <w:rPr>
+          <w:lang w:val="hr-HR"/>
+        </w:rPr>
+        <w:t>though</w:t>
+      </w:r>
+      <w:proofErr w:type="spellEnd"/>
+      <w:r>
+        <w:rPr>
+          <w:lang w:val="hr-HR"/>
+        </w:rPr>
+        <w:t xml:space="preserve"> </w:t>
+      </w:r>
+      <w:proofErr w:type="spellStart"/>
+      <w:r>
+        <w:rPr>
+          <w:lang w:val="hr-HR"/>
+        </w:rPr>
+        <w:t>they</w:t>
+      </w:r>
+      <w:proofErr w:type="spellEnd"/>
+      <w:r>
+        <w:rPr>
+          <w:lang w:val="hr-HR"/>
+        </w:rPr>
+        <w:t xml:space="preserve"> are </w:t>
+      </w:r>
+      <w:proofErr w:type="spellStart"/>
+      <w:r>
+        <w:rPr>
+          <w:lang w:val="hr-HR"/>
+        </w:rPr>
+        <w:t>preceded</w:t>
+      </w:r>
+      <w:proofErr w:type="spellEnd"/>
+      <w:r>
+        <w:rPr>
+          <w:lang w:val="hr-HR"/>
+        </w:rPr>
+        <w:t xml:space="preserve"> </w:t>
+      </w:r>
+      <w:proofErr w:type="spellStart"/>
+      <w:r>
+        <w:rPr>
+          <w:lang w:val="hr-HR"/>
+        </w:rPr>
+        <w:t>by</w:t>
+      </w:r>
+      <w:proofErr w:type="spellEnd"/>
+      <w:r>
+        <w:rPr>
+          <w:lang w:val="hr-HR"/>
+        </w:rPr>
+        <w:t xml:space="preserve"> „</w:t>
+      </w:r>
+      <w:proofErr w:type="spellStart"/>
+      <w:r>
+        <w:rPr>
+          <w:lang w:val="hr-HR"/>
+        </w:rPr>
+        <w:t>and</w:t>
+      </w:r>
+      <w:proofErr w:type="spellEnd"/>
+      <w:r>
+        <w:rPr>
+          <w:lang w:val="hr-HR"/>
+        </w:rPr>
+        <w:t>“.</w:t>
+      </w:r>
+      <w:r>
+        <w:t xml:space="preserve"> </w:t>
+      </w:r>
+      <w:proofErr w:type="spellStart"/>
+      <w:r>
+        <w:rPr>
+          <w:lang w:val="hr-HR"/>
+        </w:rPr>
+        <w:t>The</w:t>
+      </w:r>
+      <w:proofErr w:type="spellEnd"/>
+      <w:r>
+        <w:rPr>
+          <w:lang w:val="hr-HR"/>
+        </w:rPr>
+        <w:t xml:space="preserve"> </w:t>
+      </w:r>
+      <w:proofErr w:type="spellStart"/>
+      <w:r>
+        <w:rPr>
+          <w:lang w:val="hr-HR"/>
+        </w:rPr>
+        <w:t>first</w:t>
+      </w:r>
+      <w:proofErr w:type="spellEnd"/>
+      <w:r>
+        <w:rPr>
+          <w:lang w:val="hr-HR"/>
+        </w:rPr>
+        <w:t xml:space="preserve"> one </w:t>
+      </w:r>
+      <w:proofErr w:type="spellStart"/>
+      <w:r>
+        <w:rPr>
+          <w:lang w:val="hr-HR"/>
+        </w:rPr>
+        <w:t>also</w:t>
+      </w:r>
+      <w:proofErr w:type="spellEnd"/>
+      <w:r>
+        <w:rPr>
+          <w:lang w:val="hr-HR"/>
+        </w:rPr>
+        <w:t xml:space="preserve"> </w:t>
+      </w:r>
+      <w:proofErr w:type="spellStart"/>
+      <w:r>
+        <w:rPr>
+          <w:lang w:val="hr-HR"/>
+        </w:rPr>
+        <w:t>gets</w:t>
+      </w:r>
+      <w:proofErr w:type="spellEnd"/>
+      <w:r>
+        <w:rPr>
+          <w:lang w:val="hr-HR"/>
+        </w:rPr>
+        <w:t xml:space="preserve"> </w:t>
+      </w:r>
+      <w:proofErr w:type="spellStart"/>
+      <w:r>
+        <w:rPr>
+          <w:lang w:val="hr-HR"/>
+        </w:rPr>
+        <w:t>suggested</w:t>
+      </w:r>
+      <w:proofErr w:type="spellEnd"/>
+      <w:r>
+        <w:rPr>
+          <w:lang w:val="hr-HR"/>
+        </w:rPr>
+        <w:t xml:space="preserve"> as "</w:t>
+      </w:r>
+      <w:proofErr w:type="spellStart"/>
+      <w:r>
+        <w:rPr>
+          <w:lang w:val="hr-HR"/>
+        </w:rPr>
+        <w:t>And</w:t>
+      </w:r>
+      <w:proofErr w:type="spellEnd"/>
+      <w:r>
+        <w:rPr>
+          <w:lang w:val="hr-HR"/>
+        </w:rPr>
+        <w:t xml:space="preserve"> </w:t>
+      </w:r>
+      <w:proofErr w:type="spellStart"/>
+      <w:r>
+        <w:rPr>
+          <w:lang w:val="hr-HR"/>
+        </w:rPr>
+        <w:t>AuthorThird</w:t>
+      </w:r>
+      <w:proofErr w:type="spellEnd"/>
+      <w:r>
+        <w:rPr>
+          <w:lang w:val="hr-HR"/>
+        </w:rPr>
+        <w:t xml:space="preserve">" </w:t>
+      </w:r>
+      <w:proofErr w:type="spellStart"/>
+      <w:r>
+        <w:rPr>
+          <w:lang w:val="hr-HR"/>
+        </w:rPr>
+        <w:t>since</w:t>
+      </w:r>
+      <w:proofErr w:type="spellEnd"/>
+      <w:r>
+        <w:rPr>
+          <w:lang w:val="hr-HR"/>
+        </w:rPr>
+        <w:t xml:space="preserve"> </w:t>
+      </w:r>
+      <w:proofErr w:type="spellStart"/>
+      <w:r>
+        <w:rPr>
+          <w:lang w:val="hr-HR"/>
+        </w:rPr>
+        <w:t>both</w:t>
+      </w:r>
+      <w:proofErr w:type="spellEnd"/>
+      <w:r>
+        <w:rPr>
+          <w:lang w:val="hr-HR"/>
+        </w:rPr>
+        <w:t xml:space="preserve"> word are </w:t>
+      </w:r>
+      <w:proofErr w:type="spellStart"/>
+      <w:r>
+        <w:rPr>
+          <w:lang w:val="hr-HR"/>
+        </w:rPr>
+        <w:t>capitalized</w:t>
+      </w:r>
+      <w:proofErr w:type="spellEnd"/>
+      <w:r>
+        <w:rPr>
+          <w:lang w:val="hr-HR"/>
+        </w:rPr>
+        <w:t>.</w:t>
       </w:r>
     </w:p>
     <w:p>
@@ -105,7 +934,105 @@
         <w:rPr>
           <w:lang w:val="hr-HR"/>
         </w:rPr>
-        <w:t>One can also list multiple works by certain authors (ProlificAuthor 2007, 2008</w:t>
+        <w:t xml:space="preserve">One </w:t>
+      </w:r>
+      <w:proofErr w:type="spellStart"/>
+      <w:r>
+        <w:rPr>
+          <w:lang w:val="hr-HR"/>
+        </w:rPr>
+        <w:t>can</w:t>
+      </w:r>
+      <w:proofErr w:type="spellEnd"/>
+      <w:r>
+        <w:rPr>
+          <w:lang w:val="hr-HR"/>
+        </w:rPr>
+        <w:t xml:space="preserve"> </w:t>
+      </w:r>
+      <w:proofErr w:type="spellStart"/>
+      <w:r>
+        <w:rPr>
+          <w:lang w:val="hr-HR"/>
+        </w:rPr>
+        <w:t>also</w:t>
+      </w:r>
+      <w:proofErr w:type="spellEnd"/>
+      <w:r>
+        <w:rPr>
+          <w:lang w:val="hr-HR"/>
+        </w:rPr>
+        <w:t xml:space="preserve"> list multiple </w:t>
+      </w:r>
+      <w:proofErr w:type="spellStart"/>
+      <w:r>
+        <w:rPr>
+          <w:lang w:val="hr-HR"/>
+        </w:rPr>
+        <w:t>works</w:t>
+      </w:r>
+      <w:proofErr w:type="spellEnd"/>
+      <w:r>
+        <w:rPr>
+          <w:lang w:val="hr-HR"/>
+        </w:rPr>
+        <w:t xml:space="preserve"> </w:t>
+      </w:r>
+      <w:proofErr w:type="spellStart"/>
+      <w:r>
+        <w:rPr>
+          <w:lang w:val="hr-HR"/>
+        </w:rPr>
+        <w:t>by</w:t>
+      </w:r>
+      <w:proofErr w:type="spellEnd"/>
+      <w:r>
+        <w:rPr>
+          <w:lang w:val="hr-HR"/>
+        </w:rPr>
+        <w:t xml:space="preserve"> </w:t>
+      </w:r>
+      <w:proofErr w:type="spellStart"/>
+      <w:r>
+        <w:rPr>
+          <w:lang w:val="hr-HR"/>
+        </w:rPr>
+        <w:t>certain</w:t>
+      </w:r>
+      <w:proofErr w:type="spellEnd"/>
+      <w:r>
+        <w:rPr>
+          <w:lang w:val="hr-HR"/>
+        </w:rPr>
+        <w:t xml:space="preserve"> </w:t>
+      </w:r>
+      <w:proofErr w:type="spellStart"/>
+      <w:r>
+        <w:rPr>
+          <w:lang w:val="hr-HR"/>
+        </w:rPr>
+        <w:t>authors</w:t>
+      </w:r>
+      <w:proofErr w:type="spellEnd"/>
+      <w:r>
+        <w:rPr>
+          <w:lang w:val="hr-HR"/>
+        </w:rPr>
+        <w:t xml:space="preserve"> (</w:t>
+      </w:r>
+      <w:proofErr w:type="spellStart"/>
+      <w:r>
+        <w:rPr>
+          <w:lang w:val="hr-HR"/>
+        </w:rPr>
+        <w:t>ProlificAuthor</w:t>
+      </w:r>
+      <w:proofErr w:type="spellEnd"/>
+      <w:r>
+        <w:rPr>
+          <w:lang w:val="hr-HR"/>
+        </w:rPr>
+        <w:t xml:space="preserve"> 2007, 2008</w:t>
       </w:r>
       <w:r>
         <w:rPr>
@@ -135,26 +1062,176 @@
         <w:rPr>
           <w:lang w:val="hr-HR"/>
         </w:rPr>
-        <w:t xml:space="preserve">   Spacey(1999) has several spaces in front of it</w:t>
-      </w:r>
-      <w:r>
-        <w:rPr>
-          <w:lang w:val="hr-HR"/>
-        </w:rPr>
-        <w:t xml:space="preserve"> and no space before parenthesis</w:t>
-      </w:r>
-      <w:r>
-        <w:rPr>
-          <w:lang w:val="hr-HR"/>
-        </w:rPr>
-        <w:t xml:space="preserve">, but registers </w:t>
-      </w:r>
-      <w:r>
-        <w:rPr>
-          <w:lang w:val="hr-HR"/>
-        </w:rPr>
-        <w:t>as a citation</w:t>
-      </w:r>
+        <w:t xml:space="preserve">   Spacey(1999) </w:t>
+      </w:r>
+      <w:proofErr w:type="spellStart"/>
+      <w:r>
+        <w:rPr>
+          <w:lang w:val="hr-HR"/>
+        </w:rPr>
+        <w:t>has</w:t>
+      </w:r>
+      <w:proofErr w:type="spellEnd"/>
+      <w:r>
+        <w:rPr>
+          <w:lang w:val="hr-HR"/>
+        </w:rPr>
+        <w:t xml:space="preserve"> </w:t>
+      </w:r>
+      <w:proofErr w:type="spellStart"/>
+      <w:r>
+        <w:rPr>
+          <w:lang w:val="hr-HR"/>
+        </w:rPr>
+        <w:t>several</w:t>
+      </w:r>
+      <w:proofErr w:type="spellEnd"/>
+      <w:r>
+        <w:rPr>
+          <w:lang w:val="hr-HR"/>
+        </w:rPr>
+        <w:t xml:space="preserve"> </w:t>
+      </w:r>
+      <w:proofErr w:type="spellStart"/>
+      <w:r>
+        <w:rPr>
+          <w:lang w:val="hr-HR"/>
+        </w:rPr>
+        <w:t>spaces</w:t>
+      </w:r>
+      <w:proofErr w:type="spellEnd"/>
+      <w:r>
+        <w:rPr>
+          <w:lang w:val="hr-HR"/>
+        </w:rPr>
+        <w:t xml:space="preserve"> </w:t>
+      </w:r>
+      <w:proofErr w:type="spellStart"/>
+      <w:r>
+        <w:rPr>
+          <w:lang w:val="hr-HR"/>
+        </w:rPr>
+        <w:t>in</w:t>
+      </w:r>
+      <w:proofErr w:type="spellEnd"/>
+      <w:r>
+        <w:rPr>
+          <w:lang w:val="hr-HR"/>
+        </w:rPr>
+        <w:t xml:space="preserve"> front </w:t>
+      </w:r>
+      <w:proofErr w:type="spellStart"/>
+      <w:r>
+        <w:rPr>
+          <w:lang w:val="hr-HR"/>
+        </w:rPr>
+        <w:t>of</w:t>
+      </w:r>
+      <w:proofErr w:type="spellEnd"/>
+      <w:r>
+        <w:rPr>
+          <w:lang w:val="hr-HR"/>
+        </w:rPr>
+        <w:t xml:space="preserve"> </w:t>
+      </w:r>
+      <w:proofErr w:type="spellStart"/>
+      <w:r>
+        <w:rPr>
+          <w:lang w:val="hr-HR"/>
+        </w:rPr>
+        <w:t>it</w:t>
+      </w:r>
+      <w:proofErr w:type="spellEnd"/>
+      <w:r>
+        <w:rPr>
+          <w:lang w:val="hr-HR"/>
+        </w:rPr>
+        <w:t xml:space="preserve"> </w:t>
+      </w:r>
+      <w:proofErr w:type="spellStart"/>
+      <w:r>
+        <w:rPr>
+          <w:lang w:val="hr-HR"/>
+        </w:rPr>
+        <w:t>and</w:t>
+      </w:r>
+      <w:proofErr w:type="spellEnd"/>
+      <w:r>
+        <w:rPr>
+          <w:lang w:val="hr-HR"/>
+        </w:rPr>
+        <w:t xml:space="preserve"> no </w:t>
+      </w:r>
+      <w:proofErr w:type="spellStart"/>
+      <w:r>
+        <w:rPr>
+          <w:lang w:val="hr-HR"/>
+        </w:rPr>
+        <w:t>space</w:t>
+      </w:r>
+      <w:proofErr w:type="spellEnd"/>
+      <w:r>
+        <w:rPr>
+          <w:lang w:val="hr-HR"/>
+        </w:rPr>
+        <w:t xml:space="preserve"> </w:t>
+      </w:r>
+      <w:proofErr w:type="spellStart"/>
+      <w:r>
+        <w:rPr>
+          <w:lang w:val="hr-HR"/>
+        </w:rPr>
+        <w:t>before</w:t>
+      </w:r>
+      <w:proofErr w:type="spellEnd"/>
+      <w:r>
+        <w:rPr>
+          <w:lang w:val="hr-HR"/>
+        </w:rPr>
+        <w:t xml:space="preserve"> </w:t>
+      </w:r>
+      <w:proofErr w:type="spellStart"/>
+      <w:r>
+        <w:rPr>
+          <w:lang w:val="hr-HR"/>
+        </w:rPr>
+        <w:t>parenthesis</w:t>
+      </w:r>
+      <w:proofErr w:type="spellEnd"/>
+      <w:r>
+        <w:rPr>
+          <w:lang w:val="hr-HR"/>
+        </w:rPr>
+        <w:t xml:space="preserve">, but </w:t>
+      </w:r>
+      <w:proofErr w:type="spellStart"/>
+      <w:r>
+        <w:rPr>
+          <w:lang w:val="hr-HR"/>
+        </w:rPr>
+        <w:t>registers</w:t>
+      </w:r>
+      <w:proofErr w:type="spellEnd"/>
+      <w:r>
+        <w:rPr>
+          <w:lang w:val="hr-HR"/>
+        </w:rPr>
+        <w:t xml:space="preserve"> </w:t>
+      </w:r>
+      <w:r>
+        <w:rPr>
+          <w:lang w:val="hr-HR"/>
+        </w:rPr>
+        <w:t xml:space="preserve">as a </w:t>
+      </w:r>
+      <w:proofErr w:type="spellStart"/>
+      <w:r>
+        <w:rPr>
+          <w:lang w:val="hr-HR"/>
+        </w:rPr>
+        <w:t>citation</w:t>
+      </w:r>
+      <w:proofErr w:type="spellEnd"/>
       <w:r>
         <w:rPr>
           <w:lang w:val="hr-HR"/>
@@ -165,13 +1242,427 @@
         <w:rPr>
           <w:lang w:val="hr-HR"/>
         </w:rPr>
-        <w:t xml:space="preserve"> It is recorded with no space between name and year, which is useful to let you know you need to correct that in the text itself! </w:t>
-      </w:r>
-      <w:r>
-        <w:rPr>
-          <w:lang w:val="hr-HR"/>
-        </w:rPr>
-        <w:t>ProlificAuthor (2008b) managed to write another paper in the meantime.</w:t>
+        <w:t xml:space="preserve"> </w:t>
+      </w:r>
+      <w:proofErr w:type="spellStart"/>
+      <w:r>
+        <w:rPr>
+          <w:lang w:val="hr-HR"/>
+        </w:rPr>
+        <w:t>It</w:t>
+      </w:r>
+      <w:proofErr w:type="spellEnd"/>
+      <w:r>
+        <w:rPr>
+          <w:lang w:val="hr-HR"/>
+        </w:rPr>
+        <w:t xml:space="preserve"> </w:t>
+      </w:r>
+      <w:proofErr w:type="spellStart"/>
+      <w:r>
+        <w:rPr>
+          <w:lang w:val="hr-HR"/>
+        </w:rPr>
+        <w:t>is</w:t>
+      </w:r>
+      <w:proofErr w:type="spellEnd"/>
+      <w:r>
+        <w:rPr>
+          <w:lang w:val="hr-HR"/>
+        </w:rPr>
+        <w:t xml:space="preserve"> </w:t>
+      </w:r>
+      <w:proofErr w:type="spellStart"/>
+      <w:r>
+        <w:rPr>
+          <w:lang w:val="hr-HR"/>
+        </w:rPr>
+        <w:t>recorded</w:t>
+      </w:r>
+      <w:proofErr w:type="spellEnd"/>
+      <w:r>
+        <w:rPr>
+          <w:lang w:val="hr-HR"/>
+        </w:rPr>
+        <w:t xml:space="preserve"> </w:t>
+      </w:r>
+      <w:proofErr w:type="spellStart"/>
+      <w:r>
+        <w:rPr>
+          <w:lang w:val="hr-HR"/>
+        </w:rPr>
+        <w:t>with</w:t>
+      </w:r>
+      <w:proofErr w:type="spellEnd"/>
+      <w:r>
+        <w:rPr>
+          <w:lang w:val="hr-HR"/>
+        </w:rPr>
+        <w:t xml:space="preserve"> no </w:t>
+      </w:r>
+      <w:proofErr w:type="spellStart"/>
+      <w:r>
+        <w:rPr>
+          <w:lang w:val="hr-HR"/>
+        </w:rPr>
+        <w:t>space</w:t>
+      </w:r>
+      <w:proofErr w:type="spellEnd"/>
+      <w:r>
+        <w:rPr>
+          <w:lang w:val="hr-HR"/>
+        </w:rPr>
+        <w:t xml:space="preserve"> </w:t>
+      </w:r>
+      <w:proofErr w:type="spellStart"/>
+      <w:r>
+        <w:rPr>
+          <w:lang w:val="hr-HR"/>
+        </w:rPr>
+        <w:t>between</w:t>
+      </w:r>
+      <w:proofErr w:type="spellEnd"/>
+      <w:r>
+        <w:rPr>
+          <w:lang w:val="hr-HR"/>
+        </w:rPr>
+        <w:t xml:space="preserve"> </w:t>
+      </w:r>
+      <w:proofErr w:type="spellStart"/>
+      <w:r>
+        <w:rPr>
+          <w:lang w:val="hr-HR"/>
+        </w:rPr>
+        <w:t>name</w:t>
+      </w:r>
+      <w:proofErr w:type="spellEnd"/>
+      <w:r>
+        <w:rPr>
+          <w:lang w:val="hr-HR"/>
+        </w:rPr>
+        <w:t xml:space="preserve"> </w:t>
+      </w:r>
+      <w:proofErr w:type="spellStart"/>
+      <w:r>
+        <w:rPr>
+          <w:lang w:val="hr-HR"/>
+        </w:rPr>
+        <w:t>and</w:t>
+      </w:r>
+      <w:proofErr w:type="spellEnd"/>
+      <w:r>
+        <w:rPr>
+          <w:lang w:val="hr-HR"/>
+        </w:rPr>
+        <w:t xml:space="preserve"> </w:t>
+      </w:r>
+      <w:proofErr w:type="spellStart"/>
+      <w:r>
+        <w:rPr>
+          <w:lang w:val="hr-HR"/>
+        </w:rPr>
+        <w:t>year</w:t>
+      </w:r>
+      <w:proofErr w:type="spellEnd"/>
+      <w:r>
+        <w:rPr>
+          <w:lang w:val="hr-HR"/>
+        </w:rPr>
+        <w:t xml:space="preserve">, </w:t>
+      </w:r>
+      <w:proofErr w:type="spellStart"/>
+      <w:r>
+        <w:rPr>
+          <w:lang w:val="hr-HR"/>
+        </w:rPr>
+        <w:t>which</w:t>
+      </w:r>
+      <w:proofErr w:type="spellEnd"/>
+      <w:r>
+        <w:rPr>
+          <w:lang w:val="hr-HR"/>
+        </w:rPr>
+        <w:t xml:space="preserve"> </w:t>
+      </w:r>
+      <w:proofErr w:type="spellStart"/>
+      <w:r>
+        <w:rPr>
+          <w:lang w:val="hr-HR"/>
+        </w:rPr>
+        <w:t>is</w:t>
+      </w:r>
+      <w:proofErr w:type="spellEnd"/>
+      <w:r>
+        <w:rPr>
+          <w:lang w:val="hr-HR"/>
+        </w:rPr>
+        <w:t xml:space="preserve"> </w:t>
+      </w:r>
+      <w:proofErr w:type="spellStart"/>
+      <w:r>
+        <w:rPr>
+          <w:lang w:val="hr-HR"/>
+        </w:rPr>
+        <w:t>useful</w:t>
+      </w:r>
+      <w:proofErr w:type="spellEnd"/>
+      <w:r>
+        <w:rPr>
+          <w:lang w:val="hr-HR"/>
+        </w:rPr>
+        <w:t xml:space="preserve"> to let </w:t>
+      </w:r>
+      <w:proofErr w:type="spellStart"/>
+      <w:r>
+        <w:rPr>
+          <w:lang w:val="hr-HR"/>
+        </w:rPr>
+        <w:t>you</w:t>
+      </w:r>
+      <w:proofErr w:type="spellEnd"/>
+      <w:r>
+        <w:rPr>
+          <w:lang w:val="hr-HR"/>
+        </w:rPr>
+        <w:t xml:space="preserve"> </w:t>
+      </w:r>
+      <w:proofErr w:type="spellStart"/>
+      <w:r>
+        <w:rPr>
+          <w:lang w:val="hr-HR"/>
+        </w:rPr>
+        <w:t>know</w:t>
+      </w:r>
+      <w:proofErr w:type="spellEnd"/>
+      <w:r>
+        <w:rPr>
+          <w:lang w:val="hr-HR"/>
+        </w:rPr>
+        <w:t xml:space="preserve"> </w:t>
+      </w:r>
+      <w:proofErr w:type="spellStart"/>
+      <w:r>
+        <w:rPr>
+          <w:lang w:val="hr-HR"/>
+        </w:rPr>
+        <w:t>you</w:t>
+      </w:r>
+      <w:proofErr w:type="spellEnd"/>
+      <w:r>
+        <w:rPr>
+          <w:lang w:val="hr-HR"/>
+        </w:rPr>
+        <w:t xml:space="preserve"> </w:t>
+      </w:r>
+      <w:proofErr w:type="spellStart"/>
+      <w:r>
+        <w:rPr>
+          <w:lang w:val="hr-HR"/>
+        </w:rPr>
+        <w:t>need</w:t>
+      </w:r>
+      <w:proofErr w:type="spellEnd"/>
+      <w:r>
+        <w:rPr>
+          <w:lang w:val="hr-HR"/>
+        </w:rPr>
+        <w:t xml:space="preserve"> to </w:t>
+      </w:r>
+      <w:proofErr w:type="spellStart"/>
+      <w:r>
+        <w:rPr>
+          <w:lang w:val="hr-HR"/>
+        </w:rPr>
+        <w:t>correct</w:t>
+      </w:r>
+      <w:proofErr w:type="spellEnd"/>
+      <w:r>
+        <w:rPr>
+          <w:lang w:val="hr-HR"/>
+        </w:rPr>
+        <w:t xml:space="preserve"> </w:t>
+      </w:r>
+      <w:proofErr w:type="spellStart"/>
+      <w:r>
+        <w:rPr>
+          <w:lang w:val="hr-HR"/>
+        </w:rPr>
+        <w:t>that</w:t>
+      </w:r>
+      <w:proofErr w:type="spellEnd"/>
+      <w:r>
+        <w:rPr>
+          <w:lang w:val="hr-HR"/>
+        </w:rPr>
+        <w:t xml:space="preserve"> </w:t>
+      </w:r>
+      <w:proofErr w:type="spellStart"/>
+      <w:r>
+        <w:rPr>
+          <w:lang w:val="hr-HR"/>
+        </w:rPr>
+        <w:t>in</w:t>
+      </w:r>
+      <w:proofErr w:type="spellEnd"/>
+      <w:r>
+        <w:rPr>
+          <w:lang w:val="hr-HR"/>
+        </w:rPr>
+        <w:t xml:space="preserve"> </w:t>
+      </w:r>
+      <w:proofErr w:type="spellStart"/>
+      <w:r>
+        <w:rPr>
+          <w:lang w:val="hr-HR"/>
+        </w:rPr>
+        <w:t>the</w:t>
+      </w:r>
+      <w:proofErr w:type="spellEnd"/>
+      <w:r>
+        <w:rPr>
+          <w:lang w:val="hr-HR"/>
+        </w:rPr>
+        <w:t xml:space="preserve"> </w:t>
+      </w:r>
+      <w:proofErr w:type="spellStart"/>
+      <w:r>
+        <w:rPr>
+          <w:lang w:val="hr-HR"/>
+        </w:rPr>
+        <w:t>text</w:t>
+      </w:r>
+      <w:proofErr w:type="spellEnd"/>
+      <w:r>
+        <w:rPr>
+          <w:lang w:val="hr-HR"/>
+        </w:rPr>
+        <w:t xml:space="preserve"> </w:t>
+      </w:r>
+      <w:proofErr w:type="spellStart"/>
+      <w:r>
+        <w:rPr>
+          <w:lang w:val="hr-HR"/>
+        </w:rPr>
+        <w:t>itself</w:t>
+      </w:r>
+      <w:proofErr w:type="spellEnd"/>
+      <w:r>
+        <w:rPr>
+          <w:lang w:val="hr-HR"/>
+        </w:rPr>
+        <w:t xml:space="preserve">! </w:t>
+      </w:r>
+      <w:proofErr w:type="spellStart"/>
+      <w:r>
+        <w:rPr>
+          <w:lang w:val="hr-HR"/>
+        </w:rPr>
+        <w:t>ProlificAuthor</w:t>
+      </w:r>
+      <w:proofErr w:type="spellEnd"/>
+      <w:r>
+        <w:rPr>
+          <w:lang w:val="hr-HR"/>
+        </w:rPr>
+        <w:t xml:space="preserve"> (2008b) </w:t>
+      </w:r>
+      <w:proofErr w:type="spellStart"/>
+      <w:r>
+        <w:rPr>
+          <w:lang w:val="hr-HR"/>
+        </w:rPr>
+        <w:t>managed</w:t>
+      </w:r>
+      <w:proofErr w:type="spellEnd"/>
+      <w:r>
+        <w:rPr>
+          <w:lang w:val="hr-HR"/>
+        </w:rPr>
+        <w:t xml:space="preserve"> to </w:t>
+      </w:r>
+      <w:proofErr w:type="spellStart"/>
+      <w:r>
+        <w:rPr>
+          <w:lang w:val="hr-HR"/>
+        </w:rPr>
+        <w:t>write</w:t>
+      </w:r>
+      <w:proofErr w:type="spellEnd"/>
+      <w:r>
+        <w:rPr>
+          <w:lang w:val="hr-HR"/>
+        </w:rPr>
+        <w:t xml:space="preserve"> </w:t>
+      </w:r>
+      <w:proofErr w:type="spellStart"/>
+      <w:r>
+        <w:rPr>
+          <w:lang w:val="hr-HR"/>
+        </w:rPr>
+        <w:t>another</w:t>
+      </w:r>
+      <w:proofErr w:type="spellEnd"/>
+      <w:r>
+        <w:rPr>
+          <w:lang w:val="hr-HR"/>
+        </w:rPr>
+        <w:t xml:space="preserve"> </w:t>
+      </w:r>
+      <w:proofErr w:type="spellStart"/>
+      <w:r>
+        <w:rPr>
+          <w:lang w:val="hr-HR"/>
+        </w:rPr>
+        <w:t>paper</w:t>
+      </w:r>
+      <w:proofErr w:type="spellEnd"/>
+      <w:r>
+        <w:rPr>
+          <w:lang w:val="hr-HR"/>
+        </w:rPr>
+        <w:t xml:space="preserve"> </w:t>
+      </w:r>
+      <w:proofErr w:type="spellStart"/>
+      <w:r>
+        <w:rPr>
+          <w:lang w:val="hr-HR"/>
+        </w:rPr>
+        <w:t>in</w:t>
+      </w:r>
+      <w:proofErr w:type="spellEnd"/>
+      <w:r>
+        <w:rPr>
+          <w:lang w:val="hr-HR"/>
+        </w:rPr>
+        <w:t xml:space="preserve"> </w:t>
+      </w:r>
+      <w:proofErr w:type="spellStart"/>
+      <w:r>
+        <w:rPr>
+          <w:lang w:val="hr-HR"/>
+        </w:rPr>
+        <w:t>the</w:t>
+      </w:r>
+      <w:proofErr w:type="spellEnd"/>
+      <w:r>
+        <w:rPr>
+          <w:lang w:val="hr-HR"/>
+        </w:rPr>
+        <w:t xml:space="preserve"> </w:t>
+      </w:r>
+      <w:proofErr w:type="spellStart"/>
+      <w:r>
+        <w:rPr>
+          <w:lang w:val="hr-HR"/>
+        </w:rPr>
+        <w:t>meantime</w:t>
+      </w:r>
+      <w:proofErr w:type="spellEnd"/>
+      <w:r>
+        <w:rPr>
+          <w:lang w:val="hr-HR"/>
+        </w:rPr>
+        <w:t>.</w:t>
       </w:r>
     </w:p>
     <w:p>
@@ -180,11 +1671,159 @@
           <w:lang w:val="hr-HR"/>
         </w:rPr>
       </w:pPr>
-      <w:r>
-        <w:rPr>
-          <w:lang w:val="hr-HR"/>
-        </w:rPr>
-        <w:t>When quoting exact pages, „the author should still be recognised“ (Writerly, 2001, p. 183).</w:t>
+      <w:proofErr w:type="spellStart"/>
+      <w:r>
+        <w:rPr>
+          <w:lang w:val="hr-HR"/>
+        </w:rPr>
+        <w:t>When</w:t>
+      </w:r>
+      <w:proofErr w:type="spellEnd"/>
+      <w:r>
+        <w:rPr>
+          <w:lang w:val="hr-HR"/>
+        </w:rPr>
+        <w:t xml:space="preserve"> </w:t>
+      </w:r>
+      <w:proofErr w:type="spellStart"/>
+      <w:r>
+        <w:rPr>
+          <w:lang w:val="hr-HR"/>
+        </w:rPr>
+        <w:t>quoting</w:t>
+      </w:r>
+      <w:proofErr w:type="spellEnd"/>
+      <w:r>
+        <w:rPr>
+          <w:lang w:val="hr-HR"/>
+        </w:rPr>
+        <w:t xml:space="preserve"> </w:t>
+      </w:r>
+      <w:proofErr w:type="spellStart"/>
+      <w:r>
+        <w:rPr>
+          <w:lang w:val="hr-HR"/>
+        </w:rPr>
+        <w:t>exact</w:t>
+      </w:r>
+      <w:proofErr w:type="spellEnd"/>
+      <w:r>
+        <w:rPr>
+          <w:lang w:val="hr-HR"/>
+        </w:rPr>
+        <w:t xml:space="preserve"> </w:t>
+      </w:r>
+      <w:proofErr w:type="spellStart"/>
+      <w:r>
+        <w:rPr>
+          <w:lang w:val="hr-HR"/>
+        </w:rPr>
+        <w:t>pages</w:t>
+      </w:r>
+      <w:proofErr w:type="spellEnd"/>
+      <w:r>
+        <w:rPr>
+          <w:lang w:val="hr-HR"/>
+        </w:rPr>
+        <w:t>, „</w:t>
+      </w:r>
+      <w:proofErr w:type="spellStart"/>
+      <w:r>
+        <w:rPr>
+          <w:lang w:val="hr-HR"/>
+        </w:rPr>
+        <w:t>the</w:t>
+      </w:r>
+      <w:proofErr w:type="spellEnd"/>
+      <w:r>
+        <w:rPr>
+          <w:lang w:val="hr-HR"/>
+        </w:rPr>
+        <w:t xml:space="preserve"> </w:t>
+      </w:r>
+      <w:proofErr w:type="spellStart"/>
+      <w:r>
+        <w:rPr>
+          <w:lang w:val="hr-HR"/>
+        </w:rPr>
+        <w:t>author</w:t>
+      </w:r>
+      <w:proofErr w:type="spellEnd"/>
+      <w:r>
+        <w:rPr>
+          <w:lang w:val="hr-HR"/>
+        </w:rPr>
+        <w:t xml:space="preserve"> </w:t>
+      </w:r>
+      <w:proofErr w:type="spellStart"/>
+      <w:r>
+        <w:rPr>
+          <w:lang w:val="hr-HR"/>
+        </w:rPr>
+        <w:t>should</w:t>
+      </w:r>
+      <w:proofErr w:type="spellEnd"/>
+      <w:r>
+        <w:rPr>
+          <w:lang w:val="hr-HR"/>
+        </w:rPr>
+        <w:t xml:space="preserve"> </w:t>
+      </w:r>
+      <w:proofErr w:type="spellStart"/>
+      <w:r>
+        <w:rPr>
+          <w:lang w:val="hr-HR"/>
+        </w:rPr>
+        <w:t>still</w:t>
+      </w:r>
+      <w:proofErr w:type="spellEnd"/>
+      <w:r>
+        <w:rPr>
+          <w:lang w:val="hr-HR"/>
+        </w:rPr>
+        <w:t xml:space="preserve"> </w:t>
+      </w:r>
+      <w:proofErr w:type="spellStart"/>
+      <w:r>
+        <w:rPr>
+          <w:lang w:val="hr-HR"/>
+        </w:rPr>
+        <w:t>be</w:t>
+      </w:r>
+      <w:proofErr w:type="spellEnd"/>
+      <w:r>
+        <w:rPr>
+          <w:lang w:val="hr-HR"/>
+        </w:rPr>
+        <w:t xml:space="preserve"> </w:t>
+      </w:r>
+      <w:proofErr w:type="spellStart"/>
+      <w:r>
+        <w:rPr>
+          <w:lang w:val="hr-HR"/>
+        </w:rPr>
+        <w:t>recognised</w:t>
+      </w:r>
+      <w:proofErr w:type="spellEnd"/>
+      <w:r>
+        <w:rPr>
+          <w:lang w:val="hr-HR"/>
+        </w:rPr>
+        <w:t>“ (</w:t>
+      </w:r>
+      <w:proofErr w:type="spellStart"/>
+      <w:r>
+        <w:rPr>
+          <w:lang w:val="hr-HR"/>
+        </w:rPr>
+        <w:t>Writerly</w:t>
+      </w:r>
+      <w:proofErr w:type="spellEnd"/>
+      <w:r>
+        <w:rPr>
+          <w:lang w:val="hr-HR"/>
+        </w:rPr>
+        <w:t>, 2001, p. 183).</w:t>
       </w:r>
     </w:p>
     <w:p>
@@ -197,13 +1836,335 @@
         <w:rPr>
           <w:lang w:val="hr-HR"/>
         </w:rPr>
-        <w:t>In 1989 is an example of a phrase that looks similar to a citation, but isn't, and shouldn't be detected as one.</w:t>
-      </w:r>
-      <w:r>
-        <w:rPr>
-          <w:lang w:val="hr-HR"/>
-        </w:rPr>
-        <w:t xml:space="preserve"> The 1999 study further exemplified the importance of such filtering.</w:t>
+        <w:t xml:space="preserve">In 1989 </w:t>
+      </w:r>
+      <w:proofErr w:type="spellStart"/>
+      <w:r>
+        <w:rPr>
+          <w:lang w:val="hr-HR"/>
+        </w:rPr>
+        <w:t>is</w:t>
+      </w:r>
+      <w:proofErr w:type="spellEnd"/>
+      <w:r>
+        <w:rPr>
+          <w:lang w:val="hr-HR"/>
+        </w:rPr>
+        <w:t xml:space="preserve"> </w:t>
+      </w:r>
+      <w:proofErr w:type="spellStart"/>
+      <w:r>
+        <w:rPr>
+          <w:lang w:val="hr-HR"/>
+        </w:rPr>
+        <w:t>an</w:t>
+      </w:r>
+      <w:proofErr w:type="spellEnd"/>
+      <w:r>
+        <w:rPr>
+          <w:lang w:val="hr-HR"/>
+        </w:rPr>
+        <w:t xml:space="preserve"> </w:t>
+      </w:r>
+      <w:proofErr w:type="spellStart"/>
+      <w:r>
+        <w:rPr>
+          <w:lang w:val="hr-HR"/>
+        </w:rPr>
+        <w:t>example</w:t>
+      </w:r>
+      <w:proofErr w:type="spellEnd"/>
+      <w:r>
+        <w:rPr>
+          <w:lang w:val="hr-HR"/>
+        </w:rPr>
+        <w:t xml:space="preserve"> </w:t>
+      </w:r>
+      <w:proofErr w:type="spellStart"/>
+      <w:r>
+        <w:rPr>
+          <w:lang w:val="hr-HR"/>
+        </w:rPr>
+        <w:t>of</w:t>
+      </w:r>
+      <w:proofErr w:type="spellEnd"/>
+      <w:r>
+        <w:rPr>
+          <w:lang w:val="hr-HR"/>
+        </w:rPr>
+        <w:t xml:space="preserve"> a </w:t>
+      </w:r>
+      <w:proofErr w:type="spellStart"/>
+      <w:r>
+        <w:rPr>
+          <w:lang w:val="hr-HR"/>
+        </w:rPr>
+        <w:t>phrase</w:t>
+      </w:r>
+      <w:proofErr w:type="spellEnd"/>
+      <w:r>
+        <w:rPr>
+          <w:lang w:val="hr-HR"/>
+        </w:rPr>
+        <w:t xml:space="preserve"> </w:t>
+      </w:r>
+      <w:proofErr w:type="spellStart"/>
+      <w:r>
+        <w:rPr>
+          <w:lang w:val="hr-HR"/>
+        </w:rPr>
+        <w:t>that</w:t>
+      </w:r>
+      <w:proofErr w:type="spellEnd"/>
+      <w:r>
+        <w:rPr>
+          <w:lang w:val="hr-HR"/>
+        </w:rPr>
+        <w:t xml:space="preserve"> </w:t>
+      </w:r>
+      <w:proofErr w:type="spellStart"/>
+      <w:r>
+        <w:rPr>
+          <w:lang w:val="hr-HR"/>
+        </w:rPr>
+        <w:t>looks</w:t>
+      </w:r>
+      <w:proofErr w:type="spellEnd"/>
+      <w:r>
+        <w:rPr>
+          <w:lang w:val="hr-HR"/>
+        </w:rPr>
+        <w:t xml:space="preserve"> </w:t>
+      </w:r>
+      <w:proofErr w:type="spellStart"/>
+      <w:r>
+        <w:rPr>
+          <w:lang w:val="hr-HR"/>
+        </w:rPr>
+        <w:t>similar</w:t>
+      </w:r>
+      <w:proofErr w:type="spellEnd"/>
+      <w:r>
+        <w:rPr>
+          <w:lang w:val="hr-HR"/>
+        </w:rPr>
+        <w:t xml:space="preserve"> to a </w:t>
+      </w:r>
+      <w:proofErr w:type="spellStart"/>
+      <w:r>
+        <w:rPr>
+          <w:lang w:val="hr-HR"/>
+        </w:rPr>
+        <w:t>citation</w:t>
+      </w:r>
+      <w:proofErr w:type="spellEnd"/>
+      <w:r>
+        <w:rPr>
+          <w:lang w:val="hr-HR"/>
+        </w:rPr>
+        <w:t xml:space="preserve">, but </w:t>
+      </w:r>
+      <w:proofErr w:type="spellStart"/>
+      <w:r>
+        <w:rPr>
+          <w:lang w:val="hr-HR"/>
+        </w:rPr>
+        <w:t>isn't</w:t>
+      </w:r>
+      <w:proofErr w:type="spellEnd"/>
+      <w:r>
+        <w:rPr>
+          <w:lang w:val="hr-HR"/>
+        </w:rPr>
+        <w:t xml:space="preserve">, </w:t>
+      </w:r>
+      <w:proofErr w:type="spellStart"/>
+      <w:r>
+        <w:rPr>
+          <w:lang w:val="hr-HR"/>
+        </w:rPr>
+        <w:t>and</w:t>
+      </w:r>
+      <w:proofErr w:type="spellEnd"/>
+      <w:r>
+        <w:rPr>
+          <w:lang w:val="hr-HR"/>
+        </w:rPr>
+        <w:t xml:space="preserve"> </w:t>
+      </w:r>
+      <w:proofErr w:type="spellStart"/>
+      <w:r>
+        <w:rPr>
+          <w:lang w:val="hr-HR"/>
+        </w:rPr>
+        <w:t>shouldn't</w:t>
+      </w:r>
+      <w:proofErr w:type="spellEnd"/>
+      <w:r>
+        <w:rPr>
+          <w:lang w:val="hr-HR"/>
+        </w:rPr>
+        <w:t xml:space="preserve"> </w:t>
+      </w:r>
+      <w:proofErr w:type="spellStart"/>
+      <w:r>
+        <w:rPr>
+          <w:lang w:val="hr-HR"/>
+        </w:rPr>
+        <w:t>be</w:t>
+      </w:r>
+      <w:proofErr w:type="spellEnd"/>
+      <w:r>
+        <w:rPr>
+          <w:lang w:val="hr-HR"/>
+        </w:rPr>
+        <w:t xml:space="preserve"> </w:t>
+      </w:r>
+      <w:proofErr w:type="spellStart"/>
+      <w:r>
+        <w:rPr>
+          <w:lang w:val="hr-HR"/>
+        </w:rPr>
+        <w:t>detected</w:t>
+      </w:r>
+      <w:proofErr w:type="spellEnd"/>
+      <w:r>
+        <w:rPr>
+          <w:lang w:val="hr-HR"/>
+        </w:rPr>
+        <w:t xml:space="preserve"> as one.</w:t>
+      </w:r>
+      <w:r>
+        <w:rPr>
+          <w:lang w:val="hr-HR"/>
+        </w:rPr>
+        <w:t xml:space="preserve"> </w:t>
+      </w:r>
+      <w:proofErr w:type="spellStart"/>
+      <w:r>
+        <w:rPr>
+          <w:lang w:val="hr-HR"/>
+        </w:rPr>
+        <w:t>The</w:t>
+      </w:r>
+      <w:proofErr w:type="spellEnd"/>
+      <w:r>
+        <w:rPr>
+          <w:lang w:val="hr-HR"/>
+        </w:rPr>
+        <w:t xml:space="preserve"> 1999 </w:t>
+      </w:r>
+      <w:proofErr w:type="spellStart"/>
+      <w:r>
+        <w:rPr>
+          <w:lang w:val="hr-HR"/>
+        </w:rPr>
+        <w:t>study</w:t>
+      </w:r>
+      <w:proofErr w:type="spellEnd"/>
+      <w:r>
+        <w:rPr>
+          <w:lang w:val="hr-HR"/>
+        </w:rPr>
+        <w:t xml:space="preserve"> </w:t>
+      </w:r>
+      <w:proofErr w:type="spellStart"/>
+      <w:r>
+        <w:rPr>
+          <w:lang w:val="hr-HR"/>
+        </w:rPr>
+        <w:t>further</w:t>
+      </w:r>
+      <w:proofErr w:type="spellEnd"/>
+      <w:r>
+        <w:rPr>
+          <w:lang w:val="hr-HR"/>
+        </w:rPr>
+        <w:t xml:space="preserve"> </w:t>
+      </w:r>
+      <w:proofErr w:type="spellStart"/>
+      <w:r>
+        <w:rPr>
+          <w:lang w:val="hr-HR"/>
+        </w:rPr>
+        <w:t>exemplified</w:t>
+      </w:r>
+      <w:proofErr w:type="spellEnd"/>
+      <w:r>
+        <w:rPr>
+          <w:lang w:val="hr-HR"/>
+        </w:rPr>
+        <w:t xml:space="preserve"> </w:t>
+      </w:r>
+      <w:proofErr w:type="spellStart"/>
+      <w:r>
+        <w:rPr>
+          <w:lang w:val="hr-HR"/>
+        </w:rPr>
+        <w:t>the</w:t>
+      </w:r>
+      <w:proofErr w:type="spellEnd"/>
+      <w:r>
+        <w:rPr>
+          <w:lang w:val="hr-HR"/>
+        </w:rPr>
+        <w:t xml:space="preserve"> </w:t>
+      </w:r>
+      <w:proofErr w:type="spellStart"/>
+      <w:r>
+        <w:rPr>
+          <w:lang w:val="hr-HR"/>
+        </w:rPr>
+        <w:t>importance</w:t>
+      </w:r>
+      <w:proofErr w:type="spellEnd"/>
+      <w:r>
+        <w:rPr>
+          <w:lang w:val="hr-HR"/>
+        </w:rPr>
+        <w:t xml:space="preserve"> </w:t>
+      </w:r>
+      <w:proofErr w:type="spellStart"/>
+      <w:r>
+        <w:rPr>
+          <w:lang w:val="hr-HR"/>
+        </w:rPr>
+        <w:t>of</w:t>
+      </w:r>
+      <w:proofErr w:type="spellEnd"/>
+      <w:r>
+        <w:rPr>
+          <w:lang w:val="hr-HR"/>
+        </w:rPr>
+        <w:t xml:space="preserve"> </w:t>
+      </w:r>
+      <w:proofErr w:type="spellStart"/>
+      <w:r>
+        <w:rPr>
+          <w:lang w:val="hr-HR"/>
+        </w:rPr>
+        <w:t>such</w:t>
+      </w:r>
+      <w:proofErr w:type="spellEnd"/>
+      <w:r>
+        <w:rPr>
+          <w:lang w:val="hr-HR"/>
+        </w:rPr>
+        <w:t xml:space="preserve"> </w:t>
+      </w:r>
+      <w:proofErr w:type="spellStart"/>
+      <w:r>
+        <w:rPr>
+          <w:lang w:val="hr-HR"/>
+        </w:rPr>
+        <w:t>filtering</w:t>
+      </w:r>
+      <w:proofErr w:type="spellEnd"/>
+      <w:r>
+        <w:rPr>
+          <w:lang w:val="hr-HR"/>
+        </w:rPr>
+        <w:t>.</w:t>
       </w:r>
     </w:p>
     <w:p>
@@ -230,7 +2191,14 @@
         <w:rPr>
           <w:lang w:val="hr-HR"/>
         </w:rPr>
-        <w:t>Ovo je .doc</w:t>
+        <w:t>Ovo je .</w:t>
+      </w:r>
+      <w:proofErr w:type="spellStart"/>
+      <w:r>
+        <w:rPr>
+          <w:lang w:val="hr-HR"/>
+        </w:rPr>
+        <w:t>doc</w:t>
       </w:r>
       <w:r>
         <w:rPr>
@@ -238,12 +2206,14 @@
         </w:rPr>
         <w:t>x</w:t>
       </w:r>
+      <w:proofErr w:type="spellEnd"/>
       <w:r>
         <w:rPr>
           <w:lang w:val="hr-HR"/>
         </w:rPr>
         <w:t xml:space="preserve"> proba (</w:t>
       </w:r>
+      <w:proofErr w:type="spellStart"/>
       <w:r>
         <w:rPr>
           <w:lang w:val="hr-HR"/>
@@ -262,11 +2232,26 @@
         </w:rPr>
         <w:t>ius</w:t>
       </w:r>
-      <w:r>
-        <w:rPr>
-          <w:lang w:val="hr-HR"/>
-        </w:rPr>
-        <w:t xml:space="preserve"> i Brainiac, 2008</w:t>
+      <w:proofErr w:type="spellEnd"/>
+      <w:r>
+        <w:rPr>
+          <w:lang w:val="hr-HR"/>
+        </w:rPr>
+        <w:t xml:space="preserve"> i </w:t>
+      </w:r>
+      <w:proofErr w:type="spellStart"/>
+      <w:r>
+        <w:rPr>
+          <w:lang w:val="hr-HR"/>
+        </w:rPr>
+        <w:t>Brainiac</w:t>
+      </w:r>
+      <w:proofErr w:type="spellEnd"/>
+      <w:r>
+        <w:rPr>
+          <w:lang w:val="hr-HR"/>
+        </w:rPr>
+        <w:t>, 2008</w:t>
       </w:r>
       <w:r>
         <w:rPr>
@@ -280,6 +2265,7 @@
         </w:rPr>
         <w:t xml:space="preserve">). Ako </w:t>
       </w:r>
+      <w:proofErr w:type="spellStart"/>
       <w:r>
         <w:rPr>
           <w:lang w:val="hr-HR"/>
@@ -290,7 +2276,14 @@
         <w:rPr>
           <w:lang w:val="hr-HR"/>
         </w:rPr>
-        <w:t>rainiac (2008</w:t>
+        <w:t>rainiac</w:t>
+      </w:r>
+      <w:proofErr w:type="spellEnd"/>
+      <w:r>
+        <w:rPr>
+          <w:lang w:val="hr-HR"/>
+        </w:rPr>
+        <w:t xml:space="preserve"> (2008</w:t>
       </w:r>
       <w:r>
         <w:rPr>
@@ -302,7 +2295,21 @@
         <w:rPr>
           <w:lang w:val="hr-HR"/>
         </w:rPr>
-        <w:t xml:space="preserve">) više ne misli kao prije (Brainiac, 2007), tada ni mi </w:t>
+        <w:t>) više ne misli kao prije (</w:t>
+      </w:r>
+      <w:proofErr w:type="spellStart"/>
+      <w:r>
+        <w:rPr>
+          <w:lang w:val="hr-HR"/>
+        </w:rPr>
+        <w:t>Brainiac</w:t>
+      </w:r>
+      <w:proofErr w:type="spellEnd"/>
+      <w:r>
+        <w:rPr>
+          <w:lang w:val="hr-HR"/>
+        </w:rPr>
+        <w:t xml:space="preserve">, 2007), tada ni mi </w:t>
       </w:r>
       <w:r>
         <w:rPr>
@@ -320,7 +2327,21 @@
         <w:rPr>
           <w:lang w:val="hr-HR"/>
         </w:rPr>
-        <w:t xml:space="preserve"> Bubamarko 2011) </w:t>
+        <w:t xml:space="preserve"> </w:t>
+      </w:r>
+      <w:proofErr w:type="spellStart"/>
+      <w:r>
+        <w:rPr>
+          <w:lang w:val="hr-HR"/>
+        </w:rPr>
+        <w:t>Bubamarko</w:t>
+      </w:r>
+      <w:proofErr w:type="spellEnd"/>
+      <w:r>
+        <w:rPr>
+          <w:lang w:val="hr-HR"/>
+        </w:rPr>
+        <w:t xml:space="preserve"> 2011) </w:t>
       </w:r>
       <w:r>
         <w:rPr>
@@ -328,12 +2349,14 @@
         </w:rPr>
         <w:t>ni kolege (</w:t>
       </w:r>
+      <w:proofErr w:type="spellStart"/>
       <w:r>
         <w:rPr>
           <w:lang w:val="hr-HR"/>
         </w:rPr>
         <w:t>Manman</w:t>
       </w:r>
+      <w:proofErr w:type="spellEnd"/>
       <w:r>
         <w:rPr>
           <w:lang w:val="hr-HR"/>
@@ -362,7 +2385,21 @@
         <w:rPr>
           <w:lang w:val="hr-HR"/>
         </w:rPr>
-        <w:t xml:space="preserve"> Čuturić i Čuču (2009) ne bi trebali biti na kraju liste. Šverko i sur. (1989) također.</w:t>
+        <w:t xml:space="preserve"> Čuturić i </w:t>
+      </w:r>
+      <w:proofErr w:type="spellStart"/>
+      <w:r>
+        <w:rPr>
+          <w:lang w:val="hr-HR"/>
+        </w:rPr>
+        <w:t>Čuču</w:t>
+      </w:r>
+      <w:proofErr w:type="spellEnd"/>
+      <w:r>
+        <w:rPr>
+          <w:lang w:val="hr-HR"/>
+        </w:rPr>
+        <w:t xml:space="preserve"> (2009) ne bi trebali biti na kraju liste. Šverko i sur. (1989) također.</w:t>
       </w:r>
       <w:r>
         <w:rPr>

</xml_diff>